<commit_message>
precompute model and save
</commit_message>
<xml_diff>
--- a/documentation/About.docx
+++ b/documentation/About.docx
@@ -79,19 +79,13 @@
         </w:rPr>
         <w:t>increases the risk for cardiovascular disease by 2-4 times, which is by far the leading cause of death in industrialized nations.</w:t>
       </w:r>
-    </w:p>
-    <w:p>
-      <w:pPr>
-        <w:pStyle w:val="ListParagraph"/>
-        <w:numPr>
-          <w:ilvl w:val="1"/>
-          <w:numId w:val="1"/>
-        </w:numPr>
-        <w:rPr>
-          <w:sz w:val="22"/>
-          <w:szCs w:val="22"/>
-        </w:rPr>
-      </w:pPr>
+      <w:r>
+        <w:rPr>
+          <w:sz w:val="22"/>
+          <w:szCs w:val="22"/>
+        </w:rPr>
+        <w:t xml:space="preserve"> </w:t>
+      </w:r>
       <w:r>
         <w:rPr>
           <w:sz w:val="22"/>
@@ -501,7 +495,105 @@
           <w:sz w:val="22"/>
           <w:szCs w:val="22"/>
         </w:rPr>
-        <w:t>IPUMA</w:t>
+        <w:t>IPUM</w:t>
+      </w:r>
+      <w:r>
+        <w:rPr>
+          <w:sz w:val="22"/>
+          <w:szCs w:val="22"/>
+        </w:rPr>
+        <w:t>S (</w:t>
+      </w:r>
+      <w:hyperlink r:id="rId6" w:history="1">
+        <w:r>
+          <w:rPr>
+            <w:rStyle w:val="Hyperlink"/>
+            <w:sz w:val="22"/>
+            <w:szCs w:val="22"/>
+          </w:rPr>
+          <w:t>https://ipums.org</w:t>
+        </w:r>
+      </w:hyperlink>
+      <w:r>
+        <w:rPr>
+          <w:sz w:val="22"/>
+          <w:szCs w:val="22"/>
+        </w:rPr>
+        <w:t>)</w:t>
+      </w:r>
+    </w:p>
+    <w:p>
+      <w:pPr>
+        <w:pStyle w:val="ListParagraph"/>
+        <w:numPr>
+          <w:ilvl w:val="2"/>
+          <w:numId w:val="1"/>
+        </w:numPr>
+        <w:rPr>
+          <w:sz w:val="22"/>
+          <w:szCs w:val="22"/>
+        </w:rPr>
+      </w:pPr>
+      <w:r>
+        <w:rPr>
+          <w:sz w:val="22"/>
+          <w:szCs w:val="22"/>
+        </w:rPr>
+        <w:t>Health Surveys (</w:t>
+      </w:r>
+      <w:hyperlink r:id="rId7" w:history="1">
+        <w:r>
+          <w:rPr>
+            <w:rStyle w:val="Hyperlink"/>
+            <w:sz w:val="22"/>
+            <w:szCs w:val="22"/>
+          </w:rPr>
+          <w:t>https://healthsurveys.ipums.org</w:t>
+        </w:r>
+      </w:hyperlink>
+      <w:r>
+        <w:rPr>
+          <w:sz w:val="22"/>
+          <w:szCs w:val="22"/>
+        </w:rPr>
+        <w:t>)</w:t>
+      </w:r>
+    </w:p>
+    <w:p>
+      <w:pPr>
+        <w:pStyle w:val="ListParagraph"/>
+        <w:numPr>
+          <w:ilvl w:val="2"/>
+          <w:numId w:val="1"/>
+        </w:numPr>
+        <w:rPr>
+          <w:sz w:val="22"/>
+          <w:szCs w:val="22"/>
+        </w:rPr>
+      </w:pPr>
+      <w:r>
+        <w:rPr>
+          <w:sz w:val="22"/>
+          <w:szCs w:val="22"/>
+        </w:rPr>
+        <w:t>NHGIS (</w:t>
+      </w:r>
+      <w:hyperlink r:id="rId8" w:history="1">
+        <w:r>
+          <w:rPr>
+            <w:rStyle w:val="Hyperlink"/>
+            <w:sz w:val="22"/>
+            <w:szCs w:val="22"/>
+          </w:rPr>
+          <w:t>https://www.nhgis.org</w:t>
+        </w:r>
+      </w:hyperlink>
+      <w:r>
+        <w:rPr>
+          <w:sz w:val="22"/>
+          <w:szCs w:val="22"/>
+        </w:rPr>
+        <w:t>)</w:t>
       </w:r>
     </w:p>
     <w:p>
@@ -637,7 +729,7 @@
         </w:rPr>
         <w:t>LinkedIn (</w:t>
       </w:r>
-      <w:hyperlink r:id="rId6" w:history="1">
+      <w:hyperlink r:id="rId9" w:history="1">
         <w:r>
           <w:rPr>
             <w:rStyle w:val="Hyperlink"/>
@@ -681,7 +773,7 @@
         </w:rPr>
         <w:t xml:space="preserve"> (</w:t>
       </w:r>
-      <w:hyperlink r:id="rId7" w:history="1">
+      <w:hyperlink r:id="rId10" w:history="1">
         <w:r>
           <w:rPr>
             <w:rStyle w:val="Hyperlink"/>
@@ -718,7 +810,7 @@
         </w:rPr>
         <w:t>GitHub (</w:t>
       </w:r>
-      <w:hyperlink r:id="rId8" w:history="1">
+      <w:hyperlink r:id="rId11" w:history="1">
         <w:r>
           <w:rPr>
             <w:rStyle w:val="Hyperlink"/>
@@ -816,7 +908,7 @@
         </w:rPr>
         <w:t>LinkedIn (</w:t>
       </w:r>
-      <w:hyperlink r:id="rId9" w:history="1">
+      <w:hyperlink r:id="rId12" w:history="1">
         <w:r>
           <w:rPr>
             <w:rStyle w:val="Hyperlink"/>
@@ -853,7 +945,7 @@
         </w:rPr>
         <w:t>Twitter (</w:t>
       </w:r>
-      <w:hyperlink r:id="rId10" w:history="1">
+      <w:hyperlink r:id="rId13" w:history="1">
         <w:r>
           <w:rPr>
             <w:rStyle w:val="Hyperlink"/>
@@ -890,7 +982,7 @@
         </w:rPr>
         <w:t>GitHub (</w:t>
       </w:r>
-      <w:hyperlink r:id="rId11" w:history="1">
+      <w:hyperlink r:id="rId14" w:history="1">
         <w:r>
           <w:rPr>
             <w:rStyle w:val="Hyperlink"/>
@@ -929,6 +1021,7 @@
           <w:szCs w:val="22"/>
         </w:rPr>
       </w:pPr>
+      <w:bookmarkStart w:id="0" w:name="_GoBack"/>
       <w:r>
         <w:rPr>
           <w:b/>
@@ -960,6 +1053,7 @@
         <w:t>do you predict diabetes risk?</w:t>
       </w:r>
     </w:p>
+    <w:bookmarkEnd w:id="0"/>
     <w:p>
       <w:pPr>
         <w:rPr>
@@ -976,12 +1070,9 @@
           <w:sz w:val="22"/>
           <w:szCs w:val="22"/>
         </w:rPr>
-        <w:lastRenderedPageBreak/>
         <w:t>Sources</w:t>
       </w:r>
     </w:p>
-    <w:bookmarkStart w:id="0" w:name="_GoBack"/>
-    <w:bookmarkEnd w:id="0"/>
     <w:p>
       <w:pPr>
         <w:pStyle w:val="ListParagraph"/>
@@ -994,31 +1085,16 @@
           <w:szCs w:val="22"/>
         </w:rPr>
       </w:pPr>
-      <w:r>
-        <w:fldChar w:fldCharType="begin"/>
-      </w:r>
-      <w:r>
-        <w:instrText xml:space="preserve"> HYPERLINK "https://www.ncbi.nlm.nih.gov/books/NBK513253/" </w:instrText>
-      </w:r>
-      <w:r>
-        <w:fldChar w:fldCharType="separate"/>
-      </w:r>
-      <w:r>
-        <w:rPr>
-          <w:rStyle w:val="Hyperlink"/>
-          <w:sz w:val="22"/>
-          <w:szCs w:val="22"/>
-        </w:rPr>
-        <w:t>https://www.ncbi.nlm.nih.gov/books/NBK513253/</w:t>
-      </w:r>
-      <w:r>
-        <w:rPr>
-          <w:rStyle w:val="Hyperlink"/>
-          <w:sz w:val="22"/>
-          <w:szCs w:val="22"/>
-        </w:rPr>
-        <w:fldChar w:fldCharType="end"/>
-      </w:r>
+      <w:hyperlink r:id="rId15" w:history="1">
+        <w:r>
+          <w:rPr>
+            <w:rStyle w:val="Hyperlink"/>
+            <w:sz w:val="22"/>
+            <w:szCs w:val="22"/>
+          </w:rPr>
+          <w:t>https://www.ncbi.nlm.nih.gov/books/NBK513253</w:t>
+        </w:r>
+      </w:hyperlink>
     </w:p>
     <w:p>
       <w:pPr>

</xml_diff>